<commit_message>
Revise manuscript for submission
</commit_message>
<xml_diff>
--- a/manydogs_etal_2024.docx
+++ b/manydogs_etal_2024.docx
@@ -219,7 +219,7 @@
         <w:pStyle w:val="Textkrper"/>
       </w:pPr>
       <w:r>
-        <w:t xml:space="preserve">The ManyDogs 1 study was the first multi-lab collaborative study of dogs’ responses to human pointing signals. It addressed whether dogs perceive the gesture as socially communicative and are therefore more likely to follow the point when it is paired with additional social signals (ManyDogs Project, et al., 2023b). Researchers from 21 research sites across eight countries collected data from 704 dogs. Here, we present not only the behavior data on the dogs’ responses to experimental pointing conditions but also guardian responses to survey questions, including the Canine Behavior and Research Questionnaire (C-BARQ, Hsu and Serpell, 2003). This dataset allows for assessing associations among C-BARQ measures as well as connections to the experimental task data, research site metadata, and other dog and guardian characteristic data.</w:t>
+        <w:t xml:space="preserve">The ManyDogs 1 study is the first multi-site collaborative study of dogs’ responses to human pointing. It addressed whether dogs perceive the gesture as socially communicative and are therefore more likely to follow the point when it is paired with additional social signals (ManyDogs Project, et al., 2023b). Researchers from 20 research sites across eight countries collected data from 704 dogs. Here, we present not only the behavior data on the dogs’ responses to experimental pointing conditions but also guardian responses to survey questions, including the Canine Behavior and Research Questionnaire (C-BARQ©, Hsu and Serpell, 2003). This dataset allows for assessing associations among C-BARQ measures as well as connections to the experimental task data, research site metadata, and other dog and guardian characteristic data.</w:t>
       </w:r>
     </w:p>
     <w:p>
@@ -271,7 +271,7 @@
         <w:t xml:space="preserve">(ManyDogs Project et al., 2023a)</w:t>
       </w:r>
       <w:r>
-        <w:t xml:space="preserve">. This consortium actively fosters a diverse community and formalizes a transparent and equitable process for engaging in multi-lab collaborative projects related to canine behavior and cognition. In the first ManyDogs study—named ManyDogs 1</w:t>
+        <w:t xml:space="preserve">. This consortium actively fosters a diverse community and formalizes a transparent and equitable process for engaging in multi-site collaborative projects related to canine behavior and cognition. In the first ManyDogs study—named ManyDogs 1</w:t>
       </w:r>
       <w:r>
         <w:t xml:space="preserve"> </w:t>
@@ -290,7 +290,7 @@
         <w:t xml:space="preserve">Canis familiaris</w:t>
       </w:r>
       <w:r>
-        <w:t xml:space="preserve">) have become a popular animal model for investigations of behavioral and cognitive evolution due to their shared ecological niche with humans and because they are plentiful, easy-to-access research subjects in many parts of the world. Interest in their putatively innate ability to interact and cooperate with humans has made them particularly popular in comparative studies, especially as they appear to respond to human communicative cues—such as pointing—more accurately and flexibly than other species</w:t>
+        <w:t xml:space="preserve">) have become a popular animal model for investigating behavioral and cognitive evolution due to their shared ecological niche with humans and because they are plentiful, easy-to-access research subjects in many parts of the world. Interest in their putatively innate ability to interact and cooperate with humans has made them particularly popular in comparative studies, especially as they appear to respond to human communicative cues—such as pointing—more accurately and flexibly than other species</w:t>
       </w:r>
       <w:r>
         <w:t xml:space="preserve"> </w:t>
@@ -308,7 +308,7 @@
         <w:t xml:space="preserve">(Miklösi et al., 1998; Soproni et al., 2001; Hare et al., 2002; Kaminski &amp; Nitzschner, 2013)</w:t>
       </w:r>
       <w:r>
-        <w:t xml:space="preserve">, there is still disagreement as to the underlying motivation for the behavior. Is it because dogs interpret human pointing as socially communicative</w:t>
+        <w:t xml:space="preserve">, there is still disagreement as to the underlying motivation for the behavior. Do dogs respond to pointing because they interpret the gesture as socially communicative</w:t>
       </w:r>
       <w:r>
         <w:t xml:space="preserve"> </w:t>
@@ -317,7 +317,7 @@
         <w:t xml:space="preserve">(Hare &amp; Tomasello, 1999; Soproni et al., 2001; Kaminski &amp; Nitzschner, 2013)</w:t>
       </w:r>
       <w:r>
-        <w:t xml:space="preserve">? Or is it because dogs have learned to associate human pointing with food rewards</w:t>
+        <w:t xml:space="preserve">? Or rather, because dogs have learned to associate human pointing with food rewards</w:t>
       </w:r>
       <w:r>
         <w:t xml:space="preserve"> </w:t>
@@ -355,7 +355,7 @@
         <w:t xml:space="preserve">(ManyPrimates et al., 2019)</w:t>
       </w:r>
       <w:r>
-        <w:t xml:space="preserve">. With this method, multiple research teams followed the same experimental protocol, sharing the high cost of behavioral data collection and striving to implement the method in an identical manner. This approach replicated the study simultaneously in different research environments and with different populations.</w:t>
+        <w:t xml:space="preserve">. With this method, multiple research teams followed the same experimental protocol, sharing the high cost of behavioral data collection and striving to implement the method in an identical manner. This approach replicated the study simultaneously in different research environments and with different populations.</w:t>
       </w:r>
     </w:p>
     <w:p>
@@ -379,7 +379,7 @@
         <w:t xml:space="preserve"> </w:t>
       </w:r>
       <w:r>
-        <w:t xml:space="preserve">signals, such as eye gaze and dog-directed speech (i.e., calling the dog’s name), they would be more likely to follow the gesture than when no such ostensive cues accompanied the point. If we observed this response across dogs, the result would lend support to the idea that explicitly communicative cues help dogs understand the intention behind the gesture, or that they find ostensive cues necessary for understanding pointing, similar to human children</w:t>
+        <w:t xml:space="preserve">signals, such as eye gaze and dog-directed speech (i.e., calling the dog’s name), they would be more likely to follow the gesture than when no such ostensive cues accompanied the point. If we observed this response across dogs, the result would lend support to the idea that explicitly communicative cues help dogs understand the intention behind the gesture. Such an outcome would suggest that dogs find ostensive cues necessary for understanding pointing, similar to human children</w:t>
       </w:r>
       <w:r>
         <w:t xml:space="preserve"> </w:t>
@@ -388,7 +388,7 @@
         <w:t xml:space="preserve">(Behne et al., 2005)</w:t>
       </w:r>
       <w:r>
-        <w:t xml:space="preserve">. On the other hand, if no difference was observed in point following across the ostensive and non-ostensive conditions, this result would suggest that dogs indiscriminately follow pointing, perhaps because they have learned to associate it with rewards and not due to understanding the communicative intention underlying the gesture.</w:t>
+        <w:t xml:space="preserve">. On the other hand, if no difference was observed in point following across the ostensive and non-ostensive conditions (pointing without additional cues), this outcome would suggest that dogs indiscriminately follow pointing. Such a result would suggest that dogs raised by humans may learn to associate pointing limbs with rewards and not necessarily perceive any communicative intention underlying the gesture.</w:t>
       </w:r>
     </w:p>
     <w:p>
@@ -396,7 +396,7 @@
         <w:pStyle w:val="Textkrper"/>
       </w:pPr>
       <w:r>
-        <w:t xml:space="preserve">In addition to testing our main hypothesis, we took the opportunity offered by multiple labs collaborating on the same study to collect data on sources of inter-lab variability that could influence the results. Often, studies by different groups produce inconsistent results</w:t>
+        <w:t xml:space="preserve">In addition to testing our main hypothesis, we took the opportunity offered by multiple research teams in different sites collaborating on the same study to collect data on sources of inter-site variability that could influence the results. Often, studies by different groups produce inconsistent results</w:t>
       </w:r>
       <w:r>
         <w:t xml:space="preserve"> </w:t>
@@ -478,13 +478,16 @@
         <w:pStyle w:val="FirstParagraph"/>
       </w:pPr>
       <w:r>
-        <w:t xml:space="preserve">Data were collected in 21 research sites across nine countries (Argentina, Austria, Canada, Croatia, Hungary, Italy, Poland, UK, USA) on three continents (Figure</w:t>
+        <w:t xml:space="preserve">For the main study, data were collected in 20 research sites across eight countries (Argentina, Canada, Croatia, Hungary, Italy, Poland, UK, USA) on three continents (Figure</w:t>
       </w:r>
       <w:r>
         <w:t xml:space="preserve"> </w:t>
       </w:r>
       <w:r>
-        <w:t xml:space="preserve">). The Austrian site only recorded pilot data and is not represented in this dataset. A full list and description of research sites is available in Table S1 of</w:t>
+        <w:t xml:space="preserve">1</w:t>
+      </w:r>
+      <w:r>
+        <w:t xml:space="preserve">). In addition, an Austrian site recorded only pilot data and is not represented in this dataset. A full list and description of research sites is available in Table S1 of</w:t>
       </w:r>
       <w:r>
         <w:t xml:space="preserve"> </w:t>
@@ -503,9 +506,9 @@
       <w:r>
         <w:drawing>
           <wp:inline>
-            <wp:extent cx="4775200" cy="3560185"/>
+            <wp:extent cx="4587290" cy="3669832"/>
             <wp:effectExtent b="0" l="0" r="0" t="0"/>
-            <wp:docPr descr="Figure 1: ManyDogs1 was conducted in 20 research sites in nine countries: Argentina, Austria, Canada, Croatia, Hungary, Italy, Poland, UK, USA." title="" id="26" name="Picture"/>
+            <wp:docPr descr="Figure 1: ManyDogs 1 data presented here were collected from 20 research sites in eight countries: Argentina, Canada, Croatia, Hungary, Italy, Poland, UK, USA. Pilot data not included in this dataset were collected from a site in Austria." title="" id="26" name="Picture"/>
             <a:graphic>
               <a:graphicData uri="http://schemas.openxmlformats.org/drawingml/2006/picture">
                 <pic:pic>
@@ -524,7 +527,7 @@
                   <pic:spPr bwMode="auto">
                     <a:xfrm>
                       <a:off x="0" y="0"/>
-                      <a:ext cx="4775200" cy="3560185"/>
+                      <a:ext cx="4587290" cy="3669832"/>
                     </a:xfrm>
                     <a:prstGeom prst="rect">
                       <a:avLst/>
@@ -550,7 +553,7 @@
       <w:bookmarkStart w:id="28" w:name="fig:countries"/>
       <w:bookmarkEnd w:id="28"/>
       <w:r>
-        <w:t xml:space="preserve">Figure 1: ManyDogs1 was conducted in 20 research sites in nine countries: Argentina, Austria, Canada, Croatia, Hungary, Italy, Poland, UK, USA.</w:t>
+        <w:t xml:space="preserve">Figure 1: ManyDogs 1 data presented here were collected from 20 research sites in eight countries: Argentina, Canada, Croatia, Hungary, Italy, Poland, UK, USA. Pilot data not included in this dataset were collected from a site in Austria.</w:t>
       </w:r>
     </w:p>
     <w:bookmarkEnd w:id="29"/>
@@ -568,7 +571,7 @@
         <w:pStyle w:val="FirstParagraph"/>
       </w:pPr>
       <w:r>
-        <w:t xml:space="preserve">Across all sites, teams behaviorally tested 704 dogs (M:F = 334:373, mean ± SD age = 4.40 ± 3.1 years [range = 0.3-20.8]). Approximately 76.9% of the dogs were spayed or neutered, 53.8% were single-breed (comprising 85 distinct breeds), 90.2% lived in private homes, 9.6% lived in group/kennel housing, and 0.3% lived in other housing. Complete behavioral data were collected from 455 dogs, and complete survey data were collected from 495 dogs. Guardians identified as female (81.0%), male (17.7%), and nonbinary/other (1.3%) with a modal guardian age range of 30-39 years.</w:t>
+        <w:t xml:space="preserve">Across all sites, teams behaviorally tested 704 dogs (M:F = 334:373, mean ± SD age = 4.40 ± 3.1 years [range = 0.3-20.8]). Approximately 76.9% of the dogs were spayed or neutered, 53.8% were of single-breed ancestry (comprising 85 distinct breeds), 90.2% lived in private homes, 9.6% lived in group/kennel housing, and 0.3% lived in other housing. Complete behavioral data were collected from 455 dogs, and complete survey data were collected from 495 dogs. Guardians identified as female (81.0%), male (17.7%), and nonbinary/other (1.3%) with a modal guardian age range of 30-39 years.</w:t>
       </w:r>
     </w:p>
     <w:bookmarkEnd w:id="30"/>
@@ -596,11 +599,11 @@
           <w:rPr>
             <w:rStyle w:val="Hyperlink"/>
           </w:rPr>
-          <w:t xml:space="preserve">https://osf.io/7rwpc/</w:t>
+          <w:t xml:space="preserve">https://doi.org/10.17605/OSF.IO/7RWPC/</w:t>
         </w:r>
       </w:hyperlink>
       <w:r>
-        <w:t xml:space="preserve">). The survey included dog demographics (name, living situation, sex, neuter status, birth date, breed information, acquisition type), training information (communication style and frequency, training experience, research experience), guardian demographics (gender, age, community type), and C-BARQ. The trainability scale (eight items) was presented first and was included in the pre-registered analysis of pointing</w:t>
+        <w:t xml:space="preserve">). The survey included dog demographics (name, living situation, sex, neuter status, birth date, breed information, acquisition type), training information (communication style and frequency, training experience, research experience), guardian demographics (gender, age, community type), and C-BARQ. The C-BARQ trainability scale (eight items) was presented first and was included in the pre-registered analysis of pointing</w:t>
       </w:r>
       <w:r>
         <w:t xml:space="preserve"> </w:t>
@@ -609,7 +612,7 @@
         <w:t xml:space="preserve">(ManyDogs Project et al., 2023b)</w:t>
       </w:r>
       <w:r>
-        <w:t xml:space="preserve">. After answering the C-BARQ trainability questions, guardians could decide to submit their responses or continue to complete the remaining six behavior assessment scales. If they continued, they answered questions about aggression (28 questions), fear (18 questions), separation-related behavior (9 questions), excitability (7 questions), attachment/attention-seeking (7 questions), and miscellaneous behavior problems (28 questions), including chasing, chewing, begging, pulling, urinating, defecating, barking, and licking. Most questions used a 5-point Likert scale with a Not Observed option. Some categories included open-ended questions for additional explanations of their dog’s behavior, but we did not include them in our dataset to protect guardian anonymity.</w:t>
+        <w:t xml:space="preserve">. After answering the trainability questions, guardians could decide to submit their responses or continue to complete the remaining six behavior assessment scales. If they continued, they answered questions about aggression (28 questions), fear (18 questions), separation-related behavior (9 questions), excitability (7 questions), attachment/attention-seeking (7 questions), and miscellaneous behavior problems (28 questions), including chasing, chewing, begging, pulling, urinating, defecating, barking, and licking. Most questions used a 5-point Likert scale with a Not Observed option. Some categories included open-ended questions for additional explanations of their dog’s behavior, but we did not include them in our dataset to protect guardian anonymity.</w:t>
       </w:r>
     </w:p>
     <w:p>
@@ -617,7 +620,7 @@
         <w:pStyle w:val="Textkrper"/>
       </w:pPr>
       <w:r>
-        <w:t xml:space="preserve">Behavioral data were collected at individual research sites, where handlers brought the dogs in for test sessions. After the dogs acclimated to the testing room, they completed a series of warm-up object-choice tasks in which food was hidden under cups and they had to approach a cup to receive any food rewards hidden underneath</w:t>
+        <w:t xml:space="preserve">Behavioral data were collected at individual research sites, where guardians brought the dogs in for test sessions. After the dogs acclimated to the testing room, they completed a series of warm-up object-choice tasks in which food was hidden under cups and they had to approach a cup to receive any food rewards hidden underneath</w:t>
       </w:r>
       <w:r>
         <w:t xml:space="preserve"> </w:t>
@@ -626,7 +629,7 @@
         <w:t xml:space="preserve">(complete methods available in ManyDogs Project et al., 2023b)</w:t>
       </w:r>
       <w:r>
-        <w:t xml:space="preserve">. These tests were conducted by two individuals, an experimenter to bait and place the cups and a handler to release the dog to make a choice and recall for subsequent trials (handlers could be either trained researchers or the dog’s guardian).</w:t>
+        <w:t xml:space="preserve">. These tests were conducted by two individuals: an experimenter to bait and place the cups and a handler to release the dog to make a choice and recall for subsequent trials (handlers could be either trained researchers or the dog’s guardian).</w:t>
       </w:r>
     </w:p>
     <w:p>
@@ -634,7 +637,7 @@
         <w:pStyle w:val="Textkrper"/>
       </w:pPr>
       <w:r>
-        <w:t xml:space="preserve">Sessions started with warm-up trials to familiarize the dogs to the testing procedures. These involved trying to find a food reward placed under a single cup (one-cup warm-ups with four out of seven trials correct) or one of two cups (two-cup warm-ups with four out of size trials correct). Once meeting the completion criteria, the dogs moved on to two experimental condition sessions with eight trials per condition (condition order counterbalanced between subjects). In the non-ostensive condition, the experimenter cleared their throat to get the dog’s attention, showed them the food, and placed food underneath one of two cups behind a visual barrier. They then removed the barrier, gazed at the ground in front of them, cleared their throat again, and pointed to the cup with the food using a contralateral momentary point. In the ostensive condition, instead of clearing their throat, the experimenter said</w:t>
+        <w:t xml:space="preserve">Sessions started with warm-up trials to familiarize the dogs to the testing procedures. These involved trying to find a food reward placed under a single cup (one-cup warm-ups with four out of seven trials correct) or under one of two cups (two-cup warm-ups with four out of size trials correct). Once meeting the completion criteria, the dogs moved on to two experimental condition sessions with eight trials per condition (condition order counterbalanced between subjects). In the non-ostensive condition, the experimenter cleared their throat to get the dog’s attention, showed them the food, and placed food underneath one of two cups behind a visual barrier. They then removed the barrier, gazed at the ground in front of them, cleared their throat again, and pointed to the cup with the food using a contralateral momentary point. In the ostensive condition, instead of clearing their throat, the experimenter said</w:t>
       </w:r>
       <w:r>
         <w:t xml:space="preserve"> </w:t>
@@ -724,7 +727,7 @@
         <w:pStyle w:val="Textkrper"/>
       </w:pPr>
       <w:r>
-        <w:t xml:space="preserve">Behavioral tests were video recorded and experimenters also live-coded the dog’s responses on paper. Data was compiled across sites through a data entry survey hosted on Qualtrics. Using a survey protected the resulting data file from errors associated with directly editing the file. To measure inter-rater reliability of the live coding of experimental sessions, each site had a research assistant blind to the project’s focus recode a subset of sessions. This recoding resulted in an overall Cohen’s kappa of 0.98 with individual sites ranging from kappa = 0.92-1.00.</w:t>
+        <w:t xml:space="preserve">Behavioral tests were video recorded and experimenters also live-coded the dog’s responses on paper. Data were compiled across sites through a data entry survey hosted on Qualtrics. Using a survey protected the resulting data file from errors associated with directly editing the file. To measure inter-rater reliability of the live coding of experimental sessions, each site had a research assistant blind to the project’s focus recode a subset of sessions. This recoding resulted in an overall Cohen’s kappa of 0.98 with individual sites ranging from kappa = 0.92-1.00.</w:t>
       </w:r>
     </w:p>
     <w:bookmarkEnd w:id="35"/>
@@ -839,6 +842,9 @@
         <w:t xml:space="preserve"> </w:t>
       </w:r>
       <w:r>
+        <w:t xml:space="preserve">1</w:t>
+      </w:r>
+      <w:r>
         <w:t xml:space="preserve">. The dataset contains variables supplied by a survey as well as experimental variables. Data provided by each dog’s guardian include demographic information about the dog and guardian, responses to questions about the types and frequencies of the dog’s training activities, and answers to the C-BARQ.</w:t>
       </w:r>
     </w:p>
@@ -851,7 +857,7 @@
       </w:r>
     </w:p>
     <w:bookmarkEnd w:id="39"/>
-    <w:bookmarkStart w:id="42" w:name="repository-location"/>
+    <w:bookmarkStart w:id="43" w:name="repository-location"/>
     <w:p>
       <w:pPr>
         <w:pStyle w:val="berschrift2"/>
@@ -870,7 +876,7 @@
       <w:r>
         <w:t xml:space="preserve"> </w:t>
       </w:r>
-      <w:hyperlink r:id="rId31">
+      <w:hyperlink r:id="rId40">
         <w:r>
           <w:rPr>
             <w:rStyle w:val="Hyperlink"/>
@@ -887,7 +893,7 @@
       <w:r>
         <w:t xml:space="preserve"> </w:t>
       </w:r>
-      <w:hyperlink r:id="rId40">
+      <w:hyperlink r:id="rId41">
         <w:r>
           <w:rPr>
             <w:rStyle w:val="Hyperlink"/>
@@ -901,7 +907,7 @@
       <w:r>
         <w:t xml:space="preserve"> </w:t>
       </w:r>
-      <w:hyperlink r:id="rId41">
+      <w:hyperlink r:id="rId42">
         <w:r>
           <w:rPr>
             <w:rStyle w:val="Hyperlink"/>
@@ -913,8 +919,8 @@
         <w:t xml:space="preserve">.</w:t>
       </w:r>
     </w:p>
-    <w:bookmarkEnd w:id="42"/>
-    <w:bookmarkStart w:id="43" w:name="objectfile-name"/>
+    <w:bookmarkEnd w:id="43"/>
+    <w:bookmarkStart w:id="44" w:name="objectfile-name"/>
     <w:p>
       <w:pPr>
         <w:pStyle w:val="berschrift2"/>
@@ -958,8 +964,8 @@
         <w:t xml:space="preserve">.</w:t>
       </w:r>
     </w:p>
-    <w:bookmarkEnd w:id="43"/>
-    <w:bookmarkStart w:id="44" w:name="data-type"/>
+    <w:bookmarkEnd w:id="44"/>
+    <w:bookmarkStart w:id="45" w:name="data-type"/>
     <w:p>
       <w:pPr>
         <w:pStyle w:val="berschrift2"/>
@@ -976,8 +982,8 @@
         <w:t xml:space="preserve">This dataset includes processed data from the ManyDogs 1 study. We have removed identifiable information, recoded data values for consistency, renamed and reordered columns for clarity, and combined survey data submitted by guardians via Qualtrics and behavioral data submitted by research teams via Qualtrics.</w:t>
       </w:r>
     </w:p>
-    <w:bookmarkEnd w:id="44"/>
-    <w:bookmarkStart w:id="45" w:name="format-names-and-versions"/>
+    <w:bookmarkEnd w:id="45"/>
+    <w:bookmarkStart w:id="46" w:name="format-names-and-versions"/>
     <w:p>
       <w:pPr>
         <w:pStyle w:val="berschrift2"/>
@@ -1003,8 +1009,8 @@
         <w:t xml:space="preserve">) plain text format. There is one version of the dataset with no anticipated additional versions, as data collection has ended.</w:t>
       </w:r>
     </w:p>
-    <w:bookmarkEnd w:id="45"/>
-    <w:bookmarkStart w:id="46" w:name="language"/>
+    <w:bookmarkEnd w:id="46"/>
+    <w:bookmarkStart w:id="47" w:name="language"/>
     <w:p>
       <w:pPr>
         <w:pStyle w:val="berschrift2"/>
@@ -1018,11 +1024,11 @@
         <w:pStyle w:val="FirstParagraph"/>
       </w:pPr>
       <w:r>
-        <w:t xml:space="preserve">The variable names and text values are in English. Though data were collected in other languages (Croatian, German, Hungarian, Italian, Polish, and Spanish), the Qualtrics surveys were coded to save responses in English.</w:t>
+        <w:t xml:space="preserve">The variable names and text values are in English. Though data were collected in other languages (Croatian, Hungarian, Italian, Polish, and Spanish), the Qualtrics surveys were coded to save responses in English.</w:t>
       </w:r>
     </w:p>
-    <w:bookmarkEnd w:id="46"/>
-    <w:bookmarkStart w:id="48" w:name="license"/>
+    <w:bookmarkEnd w:id="47"/>
+    <w:bookmarkStart w:id="49" w:name="license"/>
     <w:p>
       <w:pPr>
         <w:pStyle w:val="berschrift2"/>
@@ -1041,7 +1047,7 @@
       <w:r>
         <w:t xml:space="preserve"> </w:t>
       </w:r>
-      <w:hyperlink r:id="rId47">
+      <w:hyperlink r:id="rId48">
         <w:r>
           <w:rPr>
             <w:rStyle w:val="Hyperlink"/>
@@ -1053,8 +1059,8 @@
         <w:t xml:space="preserve">, which allows users to share (copy and redistribute the material in any medium or format for any purpose, even commercially) and adapt (remix, transform, and build upon the material for any purpose, even commercially) this material as long as they give appropriate credit, provide a link to the license, indicate if changes were made, and do not apply legal terms or technological measures that legally restrict others from doing anything the license permits.</w:t>
       </w:r>
     </w:p>
-    <w:bookmarkEnd w:id="48"/>
-    <w:bookmarkStart w:id="49" w:name="limits-to-sharing"/>
+    <w:bookmarkEnd w:id="49"/>
+    <w:bookmarkStart w:id="50" w:name="limits-to-sharing"/>
     <w:p>
       <w:pPr>
         <w:pStyle w:val="berschrift2"/>
@@ -1068,11 +1074,25 @@
         <w:pStyle w:val="FirstParagraph"/>
       </w:pPr>
       <w:r>
-        <w:t xml:space="preserve">The dataset is freely available for download on the Open Science Framework. There are no limits to sharing beyond those described in the license.</w:t>
+        <w:t xml:space="preserve">The dataset is freely available for download on the</w:t>
+      </w:r>
+      <w:r>
+        <w:t xml:space="preserve"> </w:t>
+      </w:r>
+      <w:hyperlink r:id="rId41">
+        <w:r>
+          <w:rPr>
+            <w:rStyle w:val="Hyperlink"/>
+          </w:rPr>
+          <w:t xml:space="preserve">Open Science Framework</w:t>
+        </w:r>
+      </w:hyperlink>
+      <w:r>
+        <w:t xml:space="preserve">. There are no limits to sharing beyond those described in the license.</w:t>
       </w:r>
     </w:p>
-    <w:bookmarkEnd w:id="49"/>
-    <w:bookmarkStart w:id="50" w:name="publication-date"/>
+    <w:bookmarkEnd w:id="50"/>
+    <w:bookmarkStart w:id="51" w:name="publication-date"/>
     <w:p>
       <w:pPr>
         <w:pStyle w:val="berschrift2"/>
@@ -1086,11 +1106,28 @@
         <w:pStyle w:val="FirstParagraph"/>
       </w:pPr>
       <w:r>
-        <w:t xml:space="preserve">The dataset was uploaded to the Open Science Frame work on 2024-02-06.</w:t>
+        <w:t xml:space="preserve">The dataset was uploaded to the</w:t>
+      </w:r>
+      <w:r>
+        <w:t xml:space="preserve"> </w:t>
+      </w:r>
+      <w:hyperlink r:id="rId41">
+        <w:r>
+          <w:rPr>
+            <w:rStyle w:val="Hyperlink"/>
+          </w:rPr>
+          <w:t xml:space="preserve">Open Science Framework</w:t>
+        </w:r>
+      </w:hyperlink>
+      <w:r>
+        <w:t xml:space="preserve"> </w:t>
+      </w:r>
+      <w:r>
+        <w:t xml:space="preserve">on 2024-02-06.</w:t>
       </w:r>
     </w:p>
-    <w:bookmarkEnd w:id="50"/>
-    <w:bookmarkStart w:id="51" w:name="fair-datacodebook"/>
+    <w:bookmarkEnd w:id="51"/>
+    <w:bookmarkStart w:id="52" w:name="fair-datacodebook"/>
     <w:p>
       <w:pPr>
         <w:pStyle w:val="berschrift2"/>
@@ -1125,7 +1162,7 @@
       <w:r>
         <w:t xml:space="preserve"> </w:t>
       </w:r>
-      <w:hyperlink r:id="rId40">
+      <w:hyperlink r:id="rId41">
         <w:r>
           <w:rPr>
             <w:rStyle w:val="Hyperlink"/>
@@ -1188,11 +1225,14 @@
         <w:t xml:space="preserve"> </w:t>
       </w:r>
       <w:r>
+        <w:t xml:space="preserve">1</w:t>
+      </w:r>
+      <w:r>
         <w:t xml:space="preserve">) and with the data on Open Science Framework and GitHub.</w:t>
       </w:r>
     </w:p>
-    <w:bookmarkEnd w:id="51"/>
-    <w:bookmarkStart w:id="52" w:name="reuse-potential"/>
+    <w:bookmarkEnd w:id="52"/>
+    <w:bookmarkStart w:id="53" w:name="reuse-potential"/>
     <w:p>
       <w:pPr>
         <w:pStyle w:val="berschrift2"/>
@@ -1234,11 +1274,11 @@
         <w:pStyle w:val="Textkrper"/>
       </w:pPr>
       <w:r>
-        <w:t xml:space="preserve">Though the current dataset has expanded survey information about dog and guardian characteristics, the behavioral task data has been summarized at the level of mean choices per subject and experimental condition rather than including individual trial data. Thus, the trial data are not available for analysis in the current dataset. However, the trial data are available in the original dataset, so it is possible to merge the current and original datasets using dog ID as the primary key to gain access to the trial data. An additional limitation is that, though the C-BARQ training survey questions were compulsory for all guardians, the remaining questions were optional to ease the survey burden. As a result, 512 of the 704 guardians elected to continue on to the optional questions (though not all completed the survey).</w:t>
+        <w:t xml:space="preserve">Though the current dataset has expanded survey information about dog and guardian characteristics, the behavioral task data have been summarized at the level of mean choices per subject and experimental condition rather than including individual trial data. Thus, the trial data are not available for analysis in the current dataset. However, the trial data are available in the original dataset, so it is possible to merge the current and original datasets using dog ID as the primary key to gain access to the trial data. An additional limitation is that, though the C-BARQ training survey questions were compulsory for all guardians, the remaining questions were optional to ease the survey burden. As a result, 512 of the 704 guardians elected to continue on to the optional questions (though not all completed the survey).</w:t>
       </w:r>
     </w:p>
-    <w:bookmarkEnd w:id="52"/>
-    <w:bookmarkStart w:id="53" w:name="contribution-statement"/>
+    <w:bookmarkEnd w:id="53"/>
+    <w:bookmarkStart w:id="54" w:name="contribution-statement"/>
     <w:p>
       <w:pPr>
         <w:pStyle w:val="berschrift2"/>
@@ -1269,14 +1309,14 @@
         <w:t xml:space="preserve">Hickey, H.-L. Jim, D.M. Kelly, V.A. Kuhlmeier, L. Lassiter, L. Lazarowski, J. Leighton-Birch, K. Maliszewska, V. Marra, L.I. Montgomery, M.S. Murray, E.K. Nelson, L. Ostojić, S.G. Palermo, A.E. Parks Russell, M.H. Pelgrim, S.D. Pellowe, A. Reinholz, L.A. Rial, E.M. Richards, M.A. Ross, L.G. Rothkoff, H.Salomons, J.K. Sanger, A.R. Schirle, S.J. Shearer, J.M. Silverman, A. Sommese, T. Srdoc, H. St. John-Mosse, K. Vékony, Y.A. Worth, L.M.I. Zipperling, B. Żołędziewska, and S.G. Zylberfuden.</w:t>
       </w:r>
     </w:p>
-    <w:bookmarkEnd w:id="53"/>
-    <w:bookmarkStart w:id="54" w:name="acknowledgements"/>
+    <w:bookmarkEnd w:id="54"/>
+    <w:bookmarkStart w:id="55" w:name="acknowledgments"/>
     <w:p>
       <w:pPr>
         <w:pStyle w:val="berschrift2"/>
       </w:pPr>
       <w:r>
-        <w:t xml:space="preserve">Acknowledgements</w:t>
+        <w:t xml:space="preserve">Acknowledgments</w:t>
       </w:r>
     </w:p>
     <w:p>
@@ -1287,8 +1327,8 @@
         <w:t xml:space="preserve">We are grateful to all of the research teams and dog guardians who helped generate these data. We are grateful to James Serpell for allowing us to use the C-BARQ questionnaire.</w:t>
       </w:r>
     </w:p>
-    <w:bookmarkEnd w:id="54"/>
-    <w:bookmarkStart w:id="55" w:name="conflict-of-interest"/>
+    <w:bookmarkEnd w:id="55"/>
+    <w:bookmarkStart w:id="56" w:name="conflict-of-interest"/>
     <w:p>
       <w:pPr>
         <w:pStyle w:val="berschrift2"/>
@@ -1305,8 +1345,8 @@
         <w:t xml:space="preserve">The author(s) declare no conflict of interest associated with the publication of this manuscript.</w:t>
       </w:r>
     </w:p>
-    <w:bookmarkEnd w:id="55"/>
-    <w:bookmarkStart w:id="56" w:name="funding-statement"/>
+    <w:bookmarkEnd w:id="56"/>
+    <w:bookmarkStart w:id="57" w:name="funding-statement"/>
     <w:p>
       <w:pPr>
         <w:pStyle w:val="berschrift2"/>
@@ -1328,8 +1368,8 @@
         <w:br w:type="page"/>
       </w:r>
     </w:p>
-    <w:bookmarkEnd w:id="56"/>
-    <w:bookmarkStart w:id="85" w:name="references"/>
+    <w:bookmarkEnd w:id="57"/>
+    <w:bookmarkStart w:id="86" w:name="references"/>
     <w:p>
       <w:pPr>
         <w:pStyle w:val="berschrift1"/>
@@ -1338,8 +1378,8 @@
         <w:t xml:space="preserve">References</w:t>
       </w:r>
     </w:p>
-    <w:bookmarkStart w:id="83" w:name="refs"/>
-    <w:bookmarkStart w:id="58" w:name="ref-Behne.etal.2005"/>
+    <w:bookmarkStart w:id="84" w:name="refs"/>
+    <w:bookmarkStart w:id="59" w:name="ref-Behne.etal.2005"/>
     <w:p>
       <w:pPr>
         <w:pStyle w:val="Literaturverzeichnis"/>
@@ -1376,7 +1416,7 @@
       <w:r>
         <w:t xml:space="preserve"> </w:t>
       </w:r>
-      <w:hyperlink r:id="rId57">
+      <w:hyperlink r:id="rId58">
         <w:r>
           <w:rPr>
             <w:rStyle w:val="Hyperlink"/>
@@ -1385,8 +1425,8 @@
         </w:r>
       </w:hyperlink>
     </w:p>
-    <w:bookmarkEnd w:id="58"/>
-    <w:bookmarkStart w:id="60" w:name="ref-Brauer.etal.2006"/>
+    <w:bookmarkEnd w:id="59"/>
+    <w:bookmarkStart w:id="61" w:name="ref-Brauer.etal.2006"/>
     <w:p>
       <w:pPr>
         <w:pStyle w:val="Literaturverzeichnis"/>
@@ -1435,7 +1475,7 @@
       <w:r>
         <w:t xml:space="preserve"> </w:t>
       </w:r>
-      <w:hyperlink r:id="rId59">
+      <w:hyperlink r:id="rId60">
         <w:r>
           <w:rPr>
             <w:rStyle w:val="Hyperlink"/>
@@ -1444,8 +1484,8 @@
         </w:r>
       </w:hyperlink>
     </w:p>
-    <w:bookmarkEnd w:id="60"/>
-    <w:bookmarkStart w:id="62" w:name="ref-Frank.etal.2017"/>
+    <w:bookmarkEnd w:id="61"/>
+    <w:bookmarkStart w:id="63" w:name="ref-Frank.etal.2017"/>
     <w:p>
       <w:pPr>
         <w:pStyle w:val="Literaturverzeichnis"/>
@@ -1482,7 +1522,7 @@
       <w:r>
         <w:t xml:space="preserve"> </w:t>
       </w:r>
-      <w:hyperlink r:id="rId61">
+      <w:hyperlink r:id="rId62">
         <w:r>
           <w:rPr>
             <w:rStyle w:val="Hyperlink"/>
@@ -1491,8 +1531,8 @@
         </w:r>
       </w:hyperlink>
     </w:p>
-    <w:bookmarkEnd w:id="62"/>
-    <w:bookmarkStart w:id="63" w:name="ref-Hare.etal.2002"/>
+    <w:bookmarkEnd w:id="63"/>
+    <w:bookmarkStart w:id="64" w:name="ref-Hare.etal.2002"/>
     <w:p>
       <w:pPr>
         <w:pStyle w:val="Literaturverzeichnis"/>
@@ -1527,8 +1567,8 @@
         <w:t xml:space="preserve">, 1634–1636.</w:t>
       </w:r>
     </w:p>
-    <w:bookmarkEnd w:id="63"/>
-    <w:bookmarkStart w:id="65" w:name="ref-Hare.Tomasello.1999"/>
+    <w:bookmarkEnd w:id="64"/>
+    <w:bookmarkStart w:id="66" w:name="ref-Hare.Tomasello.1999"/>
     <w:p>
       <w:pPr>
         <w:pStyle w:val="Literaturverzeichnis"/>
@@ -1537,13 +1577,28 @@
         <w:t xml:space="preserve">Hare, B., &amp; Tomasello, M. (1999). Domestic dogs (</w:t>
       </w:r>
       <w:r>
+        <w:rPr>
+          <w:iCs/>
+          <w:i/>
+        </w:rPr>
         <w:t xml:space="preserve">Canis</w:t>
       </w:r>
       <w:r>
+        <w:rPr>
+          <w:iCs/>
+          <w:i/>
+        </w:rPr>
         <w:t xml:space="preserve"> </w:t>
       </w:r>
       <w:r>
-        <w:t xml:space="preserve">familiaris) use human and conspecific social cues to locate hidden food.</w:t>
+        <w:rPr>
+          <w:iCs/>
+          <w:i/>
+        </w:rPr>
+        <w:t xml:space="preserve">familiaris</w:t>
+      </w:r>
+      <w:r>
+        <w:t xml:space="preserve">) use human and conspecific social cues to locate hidden food.</w:t>
       </w:r>
       <w:r>
         <w:t xml:space="preserve"> </w:t>
@@ -1574,7 +1629,7 @@
       <w:r>
         <w:t xml:space="preserve"> </w:t>
       </w:r>
-      <w:hyperlink r:id="rId64">
+      <w:hyperlink r:id="rId65">
         <w:r>
           <w:rPr>
             <w:rStyle w:val="Hyperlink"/>
@@ -1583,8 +1638,8 @@
         </w:r>
       </w:hyperlink>
     </w:p>
-    <w:bookmarkEnd w:id="65"/>
-    <w:bookmarkStart w:id="67" w:name="ref-Hsu.Serpell.2003"/>
+    <w:bookmarkEnd w:id="66"/>
+    <w:bookmarkStart w:id="68" w:name="ref-Hsu.Serpell.2003"/>
     <w:p>
       <w:pPr>
         <w:pStyle w:val="Literaturverzeichnis"/>
@@ -1621,7 +1676,7 @@
       <w:r>
         <w:t xml:space="preserve"> </w:t>
       </w:r>
-      <w:hyperlink r:id="rId66">
+      <w:hyperlink r:id="rId67">
         <w:r>
           <w:rPr>
             <w:rStyle w:val="Hyperlink"/>
@@ -1630,8 +1685,8 @@
         </w:r>
       </w:hyperlink>
     </w:p>
-    <w:bookmarkEnd w:id="67"/>
-    <w:bookmarkStart w:id="69" w:name="ref-Kaminski.Nitzschner.2013"/>
+    <w:bookmarkEnd w:id="68"/>
+    <w:bookmarkStart w:id="70" w:name="ref-Kaminski.Nitzschner.2013"/>
     <w:p>
       <w:pPr>
         <w:pStyle w:val="Literaturverzeichnis"/>
@@ -1680,7 +1735,7 @@
       <w:r>
         <w:t xml:space="preserve"> </w:t>
       </w:r>
-      <w:hyperlink r:id="rId68">
+      <w:hyperlink r:id="rId69">
         <w:r>
           <w:rPr>
             <w:rStyle w:val="Hyperlink"/>
@@ -1689,8 +1744,8 @@
         </w:r>
       </w:hyperlink>
     </w:p>
-    <w:bookmarkEnd w:id="69"/>
-    <w:bookmarkStart w:id="71" w:name="ref-ManyDogsProject.etal.2023"/>
+    <w:bookmarkEnd w:id="70"/>
+    <w:bookmarkStart w:id="72" w:name="ref-ManyDogsProject.etal.2023"/>
     <w:p>
       <w:pPr>
         <w:pStyle w:val="Literaturverzeichnis"/>
@@ -1748,7 +1803,7 @@
       <w:r>
         <w:t xml:space="preserve"> </w:t>
       </w:r>
-      <w:hyperlink r:id="rId70">
+      <w:hyperlink r:id="rId71">
         <w:r>
           <w:rPr>
             <w:rStyle w:val="Hyperlink"/>
@@ -1757,8 +1812,8 @@
         </w:r>
       </w:hyperlink>
     </w:p>
-    <w:bookmarkEnd w:id="71"/>
-    <w:bookmarkStart w:id="72" w:name="ref-ManyDogsProject.etal.2023a"/>
+    <w:bookmarkEnd w:id="72"/>
+    <w:bookmarkStart w:id="73" w:name="ref-ManyDogsProject.etal.2023a"/>
     <w:p>
       <w:pPr>
         <w:pStyle w:val="Literaturverzeichnis"/>
@@ -1828,8 +1883,8 @@
         </w:r>
       </w:hyperlink>
     </w:p>
-    <w:bookmarkEnd w:id="72"/>
-    <w:bookmarkStart w:id="74" w:name="ref-ManyPrimates.etal.2019"/>
+    <w:bookmarkEnd w:id="73"/>
+    <w:bookmarkStart w:id="75" w:name="ref-ManyPrimates.etal.2019"/>
     <w:p>
       <w:pPr>
         <w:pStyle w:val="Literaturverzeichnis"/>
@@ -1866,7 +1921,7 @@
       <w:r>
         <w:t xml:space="preserve"> </w:t>
       </w:r>
-      <w:hyperlink r:id="rId73">
+      <w:hyperlink r:id="rId74">
         <w:r>
           <w:rPr>
             <w:rStyle w:val="Hyperlink"/>
@@ -1875,8 +1930,8 @@
         </w:r>
       </w:hyperlink>
     </w:p>
-    <w:bookmarkEnd w:id="74"/>
-    <w:bookmarkStart w:id="76" w:name="ref-Miklosi.etal.1998"/>
+    <w:bookmarkEnd w:id="75"/>
+    <w:bookmarkStart w:id="77" w:name="ref-Miklosi.etal.1998"/>
     <w:p>
       <w:pPr>
         <w:pStyle w:val="Literaturverzeichnis"/>
@@ -1913,7 +1968,7 @@
       <w:r>
         <w:t xml:space="preserve"> </w:t>
       </w:r>
-      <w:hyperlink r:id="rId75">
+      <w:hyperlink r:id="rId76">
         <w:r>
           <w:rPr>
             <w:rStyle w:val="Hyperlink"/>
@@ -1922,8 +1977,8 @@
         </w:r>
       </w:hyperlink>
     </w:p>
-    <w:bookmarkEnd w:id="76"/>
-    <w:bookmarkStart w:id="78" w:name="ref-Rodriguez.etal.2021"/>
+    <w:bookmarkEnd w:id="77"/>
+    <w:bookmarkStart w:id="79" w:name="ref-Rodriguez.etal.2021"/>
     <w:p>
       <w:pPr>
         <w:pStyle w:val="Literaturverzeichnis"/>
@@ -1960,7 +2015,7 @@
       <w:r>
         <w:t xml:space="preserve"> </w:t>
       </w:r>
-      <w:hyperlink r:id="rId77">
+      <w:hyperlink r:id="rId78">
         <w:r>
           <w:rPr>
             <w:rStyle w:val="Hyperlink"/>
@@ -1969,8 +2024,8 @@
         </w:r>
       </w:hyperlink>
     </w:p>
-    <w:bookmarkEnd w:id="78"/>
-    <w:bookmarkStart w:id="80" w:name="ref-Soproni.etal.2001"/>
+    <w:bookmarkEnd w:id="79"/>
+    <w:bookmarkStart w:id="81" w:name="ref-Soproni.etal.2001"/>
     <w:p>
       <w:pPr>
         <w:pStyle w:val="Literaturverzeichnis"/>
@@ -1979,13 +2034,28 @@
         <w:t xml:space="preserve">Soproni, K., Miklósi, A., Topál, J., &amp; Csányi, V. (2001). Comprehension of human communicative signs in pet dogs (</w:t>
       </w:r>
       <w:r>
+        <w:rPr>
+          <w:iCs/>
+          <w:i/>
+        </w:rPr>
         <w:t xml:space="preserve">Canis</w:t>
       </w:r>
       <w:r>
+        <w:rPr>
+          <w:iCs/>
+          <w:i/>
+        </w:rPr>
         <w:t xml:space="preserve"> </w:t>
       </w:r>
       <w:r>
-        <w:t xml:space="preserve">familiaris).</w:t>
+        <w:rPr>
+          <w:iCs/>
+          <w:i/>
+        </w:rPr>
+        <w:t xml:space="preserve">familiaris</w:t>
+      </w:r>
+      <w:r>
+        <w:t xml:space="preserve">).</w:t>
       </w:r>
       <w:r>
         <w:t xml:space="preserve"> </w:t>
@@ -2016,7 +2086,7 @@
       <w:r>
         <w:t xml:space="preserve"> </w:t>
       </w:r>
-      <w:hyperlink r:id="rId79">
+      <w:hyperlink r:id="rId80">
         <w:r>
           <w:rPr>
             <w:rStyle w:val="Hyperlink"/>
@@ -2025,8 +2095,8 @@
         </w:r>
       </w:hyperlink>
     </w:p>
-    <w:bookmarkEnd w:id="80"/>
-    <w:bookmarkStart w:id="82" w:name="ref-Wynne.etal.2008"/>
+    <w:bookmarkEnd w:id="81"/>
+    <w:bookmarkStart w:id="83" w:name="ref-Wynne.etal.2008"/>
     <w:p>
       <w:pPr>
         <w:pStyle w:val="Literaturverzeichnis"/>
@@ -2063,7 +2133,7 @@
       <w:r>
         <w:t xml:space="preserve"> </w:t>
       </w:r>
-      <w:hyperlink r:id="rId81">
+      <w:hyperlink r:id="rId82">
         <w:r>
           <w:rPr>
             <w:rStyle w:val="Hyperlink"/>
@@ -2072,14 +2142,14 @@
         </w:r>
       </w:hyperlink>
     </w:p>
-    <w:bookmarkEnd w:id="82"/>
     <w:bookmarkEnd w:id="83"/>
+    <w:bookmarkEnd w:id="84"/>
     <w:p>
       <w:pPr>
         <w:pStyle w:val="TableCaption"/>
       </w:pPr>
-      <w:bookmarkStart w:id="84" w:name="tab:displayDescription"/>
-      <w:bookmarkEnd w:id="84"/>
+      <w:bookmarkStart w:id="85" w:name="tab:displayDescription"/>
+      <w:bookmarkEnd w:id="85"/>
       <w:r>
         <w:t xml:space="preserve">Table 1:</w:t>
       </w:r>
@@ -30860,7 +30930,7 @@
         </w:tc>
       </w:tr>
     </w:tbl>
-    <w:bookmarkEnd w:id="85"/>
+    <w:bookmarkEnd w:id="86"/>
     <w:sectPr>
       <w:headerReference r:id="rId9" w:type="even"/>
       <w:headerReference r:id="rId11" w:type="default"/>

</xml_diff>

<commit_message>
Finalize manuscript for submission
</commit_message>
<xml_diff>
--- a/manydogs_etal_2024.docx
+++ b/manydogs_etal_2024.docx
@@ -92,7 +92,7 @@
         <w:t xml:space="preserve"> </w:t>
       </w:r>
       <w:r>
-        <w:t xml:space="preserve">Department of Human Evolutionary Biology, Harvard University, Cambridge, MA, US</w:t>
+        <w:t xml:space="preserve">Department of Human Evolutionary Biology, Harvard University, Cambridge, MA, USA</w:t>
       </w:r>
     </w:p>
     <w:p>
@@ -506,7 +506,7 @@
       <w:r>
         <w:drawing>
           <wp:inline>
-            <wp:extent cx="4587290" cy="3669832"/>
+            <wp:extent cx="3779927" cy="2807422"/>
             <wp:effectExtent b="0" l="0" r="0" t="0"/>
             <wp:docPr descr="Figure 1: ManyDogs 1 data presented here were collected from 20 research sites in eight countries: Argentina, Canada, Croatia, Hungary, Italy, Poland, UK, USA. Pilot data not included in this dataset were collected from a site in Austria." title="" id="26" name="Picture"/>
             <a:graphic>
@@ -527,7 +527,7 @@
                   <pic:spPr bwMode="auto">
                     <a:xfrm>
                       <a:off x="0" y="0"/>
-                      <a:ext cx="4587290" cy="3669832"/>
+                      <a:ext cx="3779927" cy="2807422"/>
                     </a:xfrm>
                     <a:prstGeom prst="rect">
                       <a:avLst/>
@@ -1577,28 +1577,13 @@
         <w:t xml:space="preserve">Hare, B., &amp; Tomasello, M. (1999). Domestic dogs (</w:t>
       </w:r>
       <w:r>
-        <w:rPr>
-          <w:iCs/>
-          <w:i/>
-        </w:rPr>
         <w:t xml:space="preserve">Canis</w:t>
       </w:r>
       <w:r>
-        <w:rPr>
-          <w:iCs/>
-          <w:i/>
-        </w:rPr>
         <w:t xml:space="preserve"> </w:t>
       </w:r>
       <w:r>
-        <w:rPr>
-          <w:iCs/>
-          <w:i/>
-        </w:rPr>
-        <w:t xml:space="preserve">familiaris</w:t>
-      </w:r>
-      <w:r>
-        <w:t xml:space="preserve">) use human and conspecific social cues to locate hidden food.</w:t>
+        <w:t xml:space="preserve">familiaris) use human and conspecific social cues to locate hidden food.</w:t>
       </w:r>
       <w:r>
         <w:t xml:space="preserve"> </w:t>
@@ -2034,28 +2019,13 @@
         <w:t xml:space="preserve">Soproni, K., Miklósi, A., Topál, J., &amp; Csányi, V. (2001). Comprehension of human communicative signs in pet dogs (</w:t>
       </w:r>
       <w:r>
-        <w:rPr>
-          <w:iCs/>
-          <w:i/>
-        </w:rPr>
         <w:t xml:space="preserve">Canis</w:t>
       </w:r>
       <w:r>
-        <w:rPr>
-          <w:iCs/>
-          <w:i/>
-        </w:rPr>
         <w:t xml:space="preserve"> </w:t>
       </w:r>
       <w:r>
-        <w:rPr>
-          <w:iCs/>
-          <w:i/>
-        </w:rPr>
-        <w:t xml:space="preserve">familiaris</w:t>
-      </w:r>
-      <w:r>
-        <w:t xml:space="preserve">).</w:t>
+        <w:t xml:space="preserve">familiaris).</w:t>
       </w:r>
       <w:r>
         <w:t xml:space="preserve"> </w:t>

</xml_diff>